<commit_message>
Documento - Sistemas de control - Modelo dinámico.
</commit_message>
<xml_diff>
--- a/Documento/Portada, índices, referencias bibliográficas y apéndices.docx
+++ b/Documento/Portada, índices, referencias bibliográficas y apéndices.docx
@@ -262,21 +262,7 @@
         <w:rPr>
           <w:rFonts w:ascii="Arial" w:hAnsi="Arial"/>
         </w:rPr>
-        <w:t xml:space="preserve">Ing. </w:t>
-      </w:r>
-      <w:proofErr w:type="spellStart"/>
-      <w:r>
-        <w:rPr>
-          <w:rFonts w:ascii="Arial" w:hAnsi="Arial"/>
-        </w:rPr>
-        <w:t>Evelenir</w:t>
-      </w:r>
-      <w:proofErr w:type="spellEnd"/>
-      <w:r>
-        <w:rPr>
-          <w:rFonts w:ascii="Arial" w:hAnsi="Arial"/>
-        </w:rPr>
-        <w:t xml:space="preserve"> Barreto</w:t>
+        <w:t>Ing. Evelenir Barreto</w:t>
       </w:r>
       <w:r>
         <w:rPr>
@@ -360,14 +346,12 @@
           <w:rFonts w:ascii="Arial" w:hAnsi="Arial"/>
         </w:rPr>
       </w:pPr>
-      <w:proofErr w:type="spellStart"/>
       <w:r>
         <w:rPr>
           <w:rFonts w:ascii="Arial" w:hAnsi="Arial"/>
         </w:rPr>
         <w:t>Tesista</w:t>
       </w:r>
-      <w:proofErr w:type="spellEnd"/>
       <w:r>
         <w:rPr>
           <w:rFonts w:ascii="Arial" w:hAnsi="Arial"/>
@@ -410,14 +394,12 @@
         </w:rPr>
         <w:tab/>
       </w:r>
-      <w:proofErr w:type="spellStart"/>
       <w:r>
         <w:rPr>
           <w:rFonts w:ascii="Arial" w:hAnsi="Arial"/>
         </w:rPr>
         <w:t>Tesista</w:t>
       </w:r>
-      <w:proofErr w:type="spellEnd"/>
     </w:p>
     <w:p>
       <w:pPr>
@@ -431,16 +413,8 @@
         <w:rPr>
           <w:rFonts w:ascii="Arial" w:hAnsi="Arial"/>
         </w:rPr>
-        <w:t xml:space="preserve">Luis </w:t>
-      </w:r>
-      <w:proofErr w:type="spellStart"/>
-      <w:r>
-        <w:rPr>
-          <w:rFonts w:ascii="Arial" w:hAnsi="Arial"/>
-        </w:rPr>
-        <w:t>Vicens</w:t>
-      </w:r>
-      <w:proofErr w:type="spellEnd"/>
+        <w:t>Luis Vicens</w:t>
+      </w:r>
       <w:r>
         <w:rPr>
           <w:rFonts w:ascii="Arial" w:hAnsi="Arial"/>
@@ -869,25 +843,7 @@
           <w:sz w:val="28"/>
           <w:szCs w:val="28"/>
         </w:rPr>
-        <w:t xml:space="preserve">a profesora </w:t>
-      </w:r>
-      <w:proofErr w:type="spellStart"/>
-      <w:r>
-        <w:rPr>
-          <w:rFonts w:ascii="Arial" w:hAnsi="Arial" w:cs="Arial"/>
-          <w:sz w:val="28"/>
-          <w:szCs w:val="28"/>
-        </w:rPr>
-        <w:t>Evelenir</w:t>
-      </w:r>
-      <w:proofErr w:type="spellEnd"/>
-      <w:r>
-        <w:rPr>
-          <w:rFonts w:ascii="Arial" w:hAnsi="Arial" w:cs="Arial"/>
-          <w:sz w:val="28"/>
-          <w:szCs w:val="28"/>
-        </w:rPr>
-        <w:t xml:space="preserve"> Barreto, tutora del presente trabajo</w:t>
+        <w:t>a profesora Evelenir Barreto, tutora del presente trabajo</w:t>
       </w:r>
       <w:r>
         <w:rPr>
@@ -987,25 +943,23 @@
           <w:sz w:val="28"/>
           <w:szCs w:val="28"/>
         </w:rPr>
-        <w:t xml:space="preserve">l profesor Giovanni </w:t>
-      </w:r>
-      <w:proofErr w:type="spellStart"/>
+        <w:t>l profesor Giovanni Sparacio</w:t>
+      </w:r>
       <w:r>
         <w:rPr>
           <w:rFonts w:ascii="Arial" w:hAnsi="Arial" w:cs="Arial"/>
           <w:sz w:val="28"/>
           <w:szCs w:val="28"/>
         </w:rPr>
-        <w:t>Sparacio</w:t>
-      </w:r>
-      <w:proofErr w:type="spellEnd"/>
+        <w:t xml:space="preserve">, por su </w:t>
+      </w:r>
       <w:r>
         <w:rPr>
           <w:rFonts w:ascii="Arial" w:hAnsi="Arial" w:cs="Arial"/>
           <w:sz w:val="28"/>
           <w:szCs w:val="28"/>
         </w:rPr>
-        <w:t xml:space="preserve">, por su </w:t>
+        <w:t xml:space="preserve">apoyo, </w:t>
       </w:r>
       <w:r>
         <w:rPr>
@@ -1013,7 +967,7 @@
           <w:sz w:val="28"/>
           <w:szCs w:val="28"/>
         </w:rPr>
-        <w:t xml:space="preserve">apoyo, </w:t>
+        <w:t xml:space="preserve">y </w:t>
       </w:r>
       <w:r>
         <w:rPr>
@@ -1021,7 +975,7 @@
           <w:sz w:val="28"/>
           <w:szCs w:val="28"/>
         </w:rPr>
-        <w:t xml:space="preserve">y </w:t>
+        <w:t xml:space="preserve">su </w:t>
       </w:r>
       <w:r>
         <w:rPr>
@@ -1029,7 +983,7 @@
           <w:sz w:val="28"/>
           <w:szCs w:val="28"/>
         </w:rPr>
-        <w:t xml:space="preserve">su </w:t>
+        <w:t>solidaridad</w:t>
       </w:r>
       <w:r>
         <w:rPr>
@@ -1037,33 +991,7 @@
           <w:sz w:val="28"/>
           <w:szCs w:val="28"/>
         </w:rPr>
-        <w:t>solidaridad</w:t>
-      </w:r>
-      <w:r>
-        <w:rPr>
-          <w:rFonts w:ascii="Arial" w:hAnsi="Arial" w:cs="Arial"/>
-          <w:sz w:val="28"/>
-          <w:szCs w:val="28"/>
-        </w:rPr>
-        <w:t xml:space="preserve">, al ayudarnos a sustituir uno de los engranajes de transmisión del </w:t>
-      </w:r>
-      <w:proofErr w:type="spellStart"/>
-      <w:r>
-        <w:rPr>
-          <w:rFonts w:ascii="Arial" w:hAnsi="Arial" w:cs="Arial"/>
-          <w:sz w:val="28"/>
-          <w:szCs w:val="28"/>
-        </w:rPr>
-        <w:t>cuadricóptero</w:t>
-      </w:r>
-      <w:proofErr w:type="spellEnd"/>
-      <w:r>
-        <w:rPr>
-          <w:rFonts w:ascii="Arial" w:hAnsi="Arial" w:cs="Arial"/>
-          <w:sz w:val="28"/>
-          <w:szCs w:val="28"/>
-        </w:rPr>
-        <w:t>.</w:t>
+        <w:t>, al ayudarnos a sustituir uno de los engranajes de transmisión del cuadricóptero.</w:t>
       </w:r>
     </w:p>
     <w:p>
@@ -1101,43 +1029,7 @@
           <w:sz w:val="28"/>
           <w:szCs w:val="28"/>
         </w:rPr>
-        <w:t xml:space="preserve"> los profesores y estudiantes del Grupo de Mecatrónica de la Universidad Simón Bolívar, con especial mención a los profesores José </w:t>
-      </w:r>
-      <w:proofErr w:type="spellStart"/>
-      <w:r>
-        <w:rPr>
-          <w:rFonts w:ascii="Arial" w:hAnsi="Arial" w:cs="Arial"/>
-          <w:sz w:val="28"/>
-          <w:szCs w:val="28"/>
-        </w:rPr>
-        <w:t>Cappelletto</w:t>
-      </w:r>
-      <w:proofErr w:type="spellEnd"/>
-      <w:r>
-        <w:rPr>
-          <w:rFonts w:ascii="Arial" w:hAnsi="Arial" w:cs="Arial"/>
-          <w:sz w:val="28"/>
-          <w:szCs w:val="28"/>
-        </w:rPr>
-        <w:t xml:space="preserve"> y Gaudí </w:t>
-      </w:r>
-      <w:proofErr w:type="spellStart"/>
-      <w:r>
-        <w:rPr>
-          <w:rFonts w:ascii="Arial" w:hAnsi="Arial" w:cs="Arial"/>
-          <w:sz w:val="28"/>
-          <w:szCs w:val="28"/>
-        </w:rPr>
-        <w:t>Morantes</w:t>
-      </w:r>
-      <w:proofErr w:type="spellEnd"/>
-      <w:r>
-        <w:rPr>
-          <w:rFonts w:ascii="Arial" w:hAnsi="Arial" w:cs="Arial"/>
-          <w:sz w:val="28"/>
-          <w:szCs w:val="28"/>
-        </w:rPr>
-        <w:t xml:space="preserve"> por su gran paciencia y valiosos consejos</w:t>
+        <w:t xml:space="preserve"> los profesores y estudiantes del Grupo de Mecatrónica de la Universidad Simón Bolívar, con especial mención a los profesores José Cappelletto y Gaudí Morantes por su gran paciencia y valiosos consejos</w:t>
       </w:r>
       <w:r>
         <w:rPr>
@@ -1375,57 +1267,14 @@
           <w:b/>
           <w:szCs w:val="24"/>
         </w:rPr>
-        <w:t>[</w:t>
-      </w:r>
-      <w:proofErr w:type="spellStart"/>
-      <w:r>
-        <w:rPr>
-          <w:rFonts w:ascii="Arial" w:hAnsi="Arial" w:cs="Arial"/>
-          <w:b/>
-          <w:szCs w:val="24"/>
-        </w:rPr>
-        <w:t>Alciatore</w:t>
-      </w:r>
-      <w:proofErr w:type="spellEnd"/>
-      <w:r>
-        <w:rPr>
-          <w:rFonts w:ascii="Arial" w:hAnsi="Arial" w:cs="Arial"/>
-          <w:b/>
-          <w:szCs w:val="24"/>
-        </w:rPr>
-        <w:t xml:space="preserve"> 2008] </w:t>
-      </w:r>
-      <w:proofErr w:type="spellStart"/>
-      <w:r>
-        <w:rPr>
-          <w:rFonts w:ascii="Arial" w:hAnsi="Arial" w:cs="Arial"/>
-          <w:szCs w:val="24"/>
-        </w:rPr>
-        <w:t>Alciatore</w:t>
-      </w:r>
-      <w:proofErr w:type="spellEnd"/>
-      <w:r>
-        <w:rPr>
-          <w:rFonts w:ascii="Arial" w:hAnsi="Arial" w:cs="Arial"/>
-          <w:szCs w:val="24"/>
-        </w:rPr>
-        <w:t xml:space="preserve">, D.; </w:t>
-      </w:r>
-      <w:proofErr w:type="spellStart"/>
-      <w:r>
-        <w:rPr>
-          <w:rFonts w:ascii="Arial" w:hAnsi="Arial" w:cs="Arial"/>
-          <w:szCs w:val="24"/>
-        </w:rPr>
-        <w:t>Histand</w:t>
-      </w:r>
-      <w:proofErr w:type="spellEnd"/>
-      <w:r>
-        <w:rPr>
-          <w:rFonts w:ascii="Arial" w:hAnsi="Arial" w:cs="Arial"/>
-          <w:szCs w:val="24"/>
-        </w:rPr>
-        <w:t>, M.</w:t>
+        <w:t xml:space="preserve">[Alciatore 2008] </w:t>
+      </w:r>
+      <w:r>
+        <w:rPr>
+          <w:rFonts w:ascii="Arial" w:hAnsi="Arial" w:cs="Arial"/>
+          <w:szCs w:val="24"/>
+        </w:rPr>
+        <w:t>Alciatore, D.; Histand, M.</w:t>
       </w:r>
       <w:r>
         <w:rPr>
@@ -1499,29 +1348,7 @@
           <w:shd w:val="clear" w:color="auto" w:fill="auto"/>
           <w:lang w:eastAsia="es-VE" w:bidi="ar-SA"/>
         </w:rPr>
-        <w:t>[</w:t>
-      </w:r>
-      <w:proofErr w:type="spellStart"/>
-      <w:r>
-        <w:rPr>
-          <w:rFonts w:ascii="ArialMT" w:eastAsiaTheme="minorEastAsia" w:hAnsi="ArialMT" w:cs="ArialMT"/>
-          <w:b/>
-          <w:color w:val="auto"/>
-          <w:shd w:val="clear" w:color="auto" w:fill="auto"/>
-          <w:lang w:eastAsia="es-VE" w:bidi="ar-SA"/>
-        </w:rPr>
-        <w:t>Banzi</w:t>
-      </w:r>
-      <w:proofErr w:type="spellEnd"/>
-      <w:r>
-        <w:rPr>
-          <w:rFonts w:ascii="ArialMT" w:eastAsiaTheme="minorEastAsia" w:hAnsi="ArialMT" w:cs="ArialMT"/>
-          <w:b/>
-          <w:color w:val="auto"/>
-          <w:shd w:val="clear" w:color="auto" w:fill="auto"/>
-          <w:lang w:eastAsia="es-VE" w:bidi="ar-SA"/>
-        </w:rPr>
-        <w:t xml:space="preserve"> 2011]</w:t>
+        <w:t>[Banzi 2011]</w:t>
       </w:r>
       <w:r>
         <w:rPr>
@@ -1532,7 +1359,6 @@
         </w:rPr>
         <w:t xml:space="preserve"> </w:t>
       </w:r>
-      <w:proofErr w:type="spellStart"/>
       <w:r>
         <w:rPr>
           <w:rFonts w:ascii="ArialMT" w:eastAsiaTheme="minorEastAsia" w:hAnsi="ArialMT" w:cs="ArialMT"/>
@@ -1540,37 +1366,7 @@
           <w:shd w:val="clear" w:color="auto" w:fill="auto"/>
           <w:lang w:eastAsia="es-VE" w:bidi="ar-SA"/>
         </w:rPr>
-        <w:t>Banzi</w:t>
-      </w:r>
-      <w:proofErr w:type="spellEnd"/>
-      <w:r>
-        <w:rPr>
-          <w:rFonts w:ascii="ArialMT" w:eastAsiaTheme="minorEastAsia" w:hAnsi="ArialMT" w:cs="ArialMT"/>
-          <w:color w:val="auto"/>
-          <w:shd w:val="clear" w:color="auto" w:fill="auto"/>
-          <w:lang w:eastAsia="es-VE" w:bidi="ar-SA"/>
-        </w:rPr>
-        <w:t xml:space="preserve">, M. y </w:t>
-      </w:r>
-      <w:proofErr w:type="spellStart"/>
-      <w:r>
-        <w:rPr>
-          <w:rFonts w:ascii="ArialMT" w:eastAsiaTheme="minorEastAsia" w:hAnsi="ArialMT" w:cs="ArialMT"/>
-          <w:color w:val="auto"/>
-          <w:shd w:val="clear" w:color="auto" w:fill="auto"/>
-          <w:lang w:eastAsia="es-VE" w:bidi="ar-SA"/>
-        </w:rPr>
-        <w:t>Cuartielles</w:t>
-      </w:r>
-      <w:proofErr w:type="spellEnd"/>
-      <w:r>
-        <w:rPr>
-          <w:rFonts w:ascii="ArialMT" w:eastAsiaTheme="minorEastAsia" w:hAnsi="ArialMT" w:cs="ArialMT"/>
-          <w:color w:val="auto"/>
-          <w:shd w:val="clear" w:color="auto" w:fill="auto"/>
-          <w:lang w:eastAsia="es-VE" w:bidi="ar-SA"/>
-        </w:rPr>
-        <w:t xml:space="preserve">, D., </w:t>
+        <w:t xml:space="preserve">Banzi, M. y Cuartielles, D., </w:t>
       </w:r>
       <w:r>
         <w:rPr>
@@ -1580,20 +1376,8 @@
           <w:shd w:val="clear" w:color="auto" w:fill="auto"/>
           <w:lang w:eastAsia="es-VE" w:bidi="ar-SA"/>
         </w:rPr>
-        <w:t xml:space="preserve">Descripción de la plataforma </w:t>
-      </w:r>
-      <w:proofErr w:type="spellStart"/>
-      <w:r>
-        <w:rPr>
-          <w:rFonts w:ascii="ArialMT" w:eastAsiaTheme="minorEastAsia" w:hAnsi="ArialMT" w:cs="ArialMT"/>
-          <w:i/>
-          <w:color w:val="auto"/>
-          <w:shd w:val="clear" w:color="auto" w:fill="auto"/>
-          <w:lang w:eastAsia="es-VE" w:bidi="ar-SA"/>
-        </w:rPr>
-        <w:t>Arduino</w:t>
-      </w:r>
-      <w:proofErr w:type="spellEnd"/>
+        <w:t>Descripción de la plataforma Arduino</w:t>
+      </w:r>
       <w:r>
         <w:rPr>
           <w:rFonts w:ascii="ArialMT" w:eastAsiaTheme="minorEastAsia" w:hAnsi="ArialMT" w:cs="ArialMT"/>
@@ -1641,48 +1425,14 @@
           <w:b/>
           <w:szCs w:val="24"/>
         </w:rPr>
-        <w:t>[</w:t>
-      </w:r>
-      <w:proofErr w:type="spellStart"/>
-      <w:r>
-        <w:rPr>
-          <w:rFonts w:ascii="Arial" w:hAnsi="Arial" w:cs="Arial"/>
-          <w:b/>
-          <w:szCs w:val="24"/>
-        </w:rPr>
-        <w:t>Bonastre</w:t>
-      </w:r>
-      <w:proofErr w:type="spellEnd"/>
-      <w:r>
-        <w:rPr>
-          <w:rFonts w:ascii="Arial" w:hAnsi="Arial" w:cs="Arial"/>
-          <w:b/>
-          <w:szCs w:val="24"/>
-        </w:rPr>
-        <w:t xml:space="preserve"> 2010]</w:t>
-      </w:r>
-      <w:r>
-        <w:rPr>
-          <w:rFonts w:ascii="Arial" w:hAnsi="Arial" w:cs="Arial"/>
-          <w:szCs w:val="24"/>
-        </w:rPr>
-        <w:t xml:space="preserve"> </w:t>
-      </w:r>
-      <w:proofErr w:type="spellStart"/>
-      <w:r>
-        <w:rPr>
-          <w:rFonts w:ascii="Arial" w:hAnsi="Arial" w:cs="Arial"/>
-          <w:szCs w:val="24"/>
-        </w:rPr>
-        <w:t>Bonastre</w:t>
-      </w:r>
-      <w:proofErr w:type="spellEnd"/>
-      <w:r>
-        <w:rPr>
-          <w:rFonts w:ascii="Arial" w:hAnsi="Arial" w:cs="Arial"/>
-          <w:szCs w:val="24"/>
-        </w:rPr>
-        <w:t xml:space="preserve">, A. (2010) </w:t>
+        <w:t>[Bonastre 2010]</w:t>
+      </w:r>
+      <w:r>
+        <w:rPr>
+          <w:rFonts w:ascii="Arial" w:hAnsi="Arial" w:cs="Arial"/>
+          <w:szCs w:val="24"/>
+        </w:rPr>
+        <w:t xml:space="preserve"> Bonastre, A. (2010) </w:t>
       </w:r>
       <w:r>
         <w:rPr>
@@ -1697,16 +1447,15 @@
           <w:i/>
           <w:szCs w:val="24"/>
         </w:rPr>
-        <w:t xml:space="preserve">Inercial: </w:t>
-      </w:r>
-      <w:proofErr w:type="spellStart"/>
+        <w:t>Inercial: Interfí</w:t>
+      </w:r>
       <w:r>
         <w:rPr>
           <w:rFonts w:ascii="Arial" w:hAnsi="Arial" w:cs="Arial"/>
           <w:i/>
           <w:szCs w:val="24"/>
         </w:rPr>
-        <w:t>Interfí</w:t>
+        <w:t>cie IMU + FPGA</w:t>
       </w:r>
       <w:r>
         <w:rPr>
@@ -1714,40 +1463,14 @@
           <w:i/>
           <w:szCs w:val="24"/>
         </w:rPr>
-        <w:t>cie</w:t>
-      </w:r>
-      <w:proofErr w:type="spellEnd"/>
-      <w:r>
-        <w:rPr>
-          <w:rFonts w:ascii="Arial" w:hAnsi="Arial" w:cs="Arial"/>
-          <w:i/>
-          <w:szCs w:val="24"/>
-        </w:rPr>
-        <w:t xml:space="preserve"> IMU + FPGA</w:t>
-      </w:r>
-      <w:r>
-        <w:rPr>
-          <w:rFonts w:ascii="Arial" w:hAnsi="Arial" w:cs="Arial"/>
-          <w:i/>
-          <w:szCs w:val="24"/>
-        </w:rPr>
         <w:t xml:space="preserve">. </w:t>
       </w:r>
-      <w:proofErr w:type="spellStart"/>
-      <w:r>
-        <w:rPr>
-          <w:rFonts w:ascii="Arial" w:hAnsi="Arial" w:cs="Arial"/>
-          <w:szCs w:val="24"/>
-        </w:rPr>
-        <w:t>Universitat</w:t>
-      </w:r>
-      <w:proofErr w:type="spellEnd"/>
-      <w:r>
-        <w:rPr>
-          <w:rFonts w:ascii="Arial" w:hAnsi="Arial" w:cs="Arial"/>
-          <w:szCs w:val="24"/>
-        </w:rPr>
-        <w:t xml:space="preserve"> Autónoma de Barcelona. Barcelona, España.</w:t>
+      <w:r>
+        <w:rPr>
+          <w:rFonts w:ascii="Arial" w:hAnsi="Arial" w:cs="Arial"/>
+          <w:szCs w:val="24"/>
+        </w:rPr>
+        <w:t>Universitat Autónoma de Barcelona. Barcelona, España.</w:t>
       </w:r>
     </w:p>
     <w:p>
@@ -1777,113 +1500,22 @@
           <w:b/>
           <w:szCs w:val="24"/>
         </w:rPr>
-        <w:t>[</w:t>
-      </w:r>
-      <w:proofErr w:type="spellStart"/>
-      <w:r>
-        <w:rPr>
-          <w:rFonts w:ascii="Arial" w:hAnsi="Arial" w:cs="Arial"/>
-          <w:b/>
-          <w:szCs w:val="24"/>
-        </w:rPr>
-        <w:t>Burgard</w:t>
-      </w:r>
-      <w:proofErr w:type="spellEnd"/>
-      <w:r>
-        <w:rPr>
-          <w:rFonts w:ascii="Arial" w:hAnsi="Arial" w:cs="Arial"/>
-          <w:b/>
-          <w:szCs w:val="24"/>
-        </w:rPr>
-        <w:t xml:space="preserve"> 2005] </w:t>
-      </w:r>
-      <w:proofErr w:type="spellStart"/>
-      <w:r>
-        <w:rPr>
-          <w:rFonts w:ascii="Arial" w:hAnsi="Arial" w:cs="Arial"/>
-          <w:szCs w:val="24"/>
-        </w:rPr>
-        <w:t>Burgard</w:t>
-      </w:r>
-      <w:proofErr w:type="spellEnd"/>
-      <w:r>
-        <w:rPr>
-          <w:rFonts w:ascii="Arial" w:hAnsi="Arial" w:cs="Arial"/>
-          <w:szCs w:val="24"/>
-        </w:rPr>
-        <w:t xml:space="preserve">, W. (2005). </w:t>
-      </w:r>
-      <w:proofErr w:type="spellStart"/>
+        <w:t xml:space="preserve">[Burgard 2005] </w:t>
+      </w:r>
+      <w:r>
+        <w:rPr>
+          <w:rFonts w:ascii="Arial" w:hAnsi="Arial" w:cs="Arial"/>
+          <w:szCs w:val="24"/>
+        </w:rPr>
+        <w:t xml:space="preserve">Burgard, W. (2005). </w:t>
+      </w:r>
       <w:r>
         <w:rPr>
           <w:rFonts w:ascii="Arial" w:hAnsi="Arial" w:cs="Arial"/>
           <w:i/>
           <w:szCs w:val="24"/>
         </w:rPr>
-        <w:t>Recursive</w:t>
-      </w:r>
-      <w:proofErr w:type="spellEnd"/>
-      <w:r>
-        <w:rPr>
-          <w:rFonts w:ascii="Arial" w:hAnsi="Arial" w:cs="Arial"/>
-          <w:i/>
-          <w:szCs w:val="24"/>
-        </w:rPr>
-        <w:t xml:space="preserve"> </w:t>
-      </w:r>
-      <w:proofErr w:type="spellStart"/>
-      <w:r>
-        <w:rPr>
-          <w:rFonts w:ascii="Arial" w:hAnsi="Arial" w:cs="Arial"/>
-          <w:i/>
-          <w:szCs w:val="24"/>
-        </w:rPr>
-        <w:t>Bayes</w:t>
-      </w:r>
-      <w:proofErr w:type="spellEnd"/>
-      <w:r>
-        <w:rPr>
-          <w:rFonts w:ascii="Arial" w:hAnsi="Arial" w:cs="Arial"/>
-          <w:i/>
-          <w:szCs w:val="24"/>
-        </w:rPr>
-        <w:t xml:space="preserve"> </w:t>
-      </w:r>
-      <w:proofErr w:type="spellStart"/>
-      <w:r>
-        <w:rPr>
-          <w:rFonts w:ascii="Arial" w:hAnsi="Arial" w:cs="Arial"/>
-          <w:i/>
-          <w:szCs w:val="24"/>
-        </w:rPr>
-        <w:t>Filtering</w:t>
-      </w:r>
-      <w:proofErr w:type="spellEnd"/>
-      <w:r>
-        <w:rPr>
-          <w:rFonts w:ascii="Arial" w:hAnsi="Arial" w:cs="Arial"/>
-          <w:i/>
-          <w:szCs w:val="24"/>
-        </w:rPr>
-        <w:t xml:space="preserve">: </w:t>
-      </w:r>
-      <w:proofErr w:type="spellStart"/>
-      <w:r>
-        <w:rPr>
-          <w:rFonts w:ascii="Arial" w:hAnsi="Arial" w:cs="Arial"/>
-          <w:i/>
-          <w:szCs w:val="24"/>
-        </w:rPr>
-        <w:t>Advanced</w:t>
-      </w:r>
-      <w:proofErr w:type="spellEnd"/>
-      <w:r>
-        <w:rPr>
-          <w:rFonts w:ascii="Arial" w:hAnsi="Arial" w:cs="Arial"/>
-          <w:i/>
-          <w:szCs w:val="24"/>
-        </w:rPr>
-        <w:t xml:space="preserve"> AI.</w:t>
+        <w:t>Recursive Bayes Filtering: Advanced AI.</w:t>
       </w:r>
       <w:r>
         <w:rPr>
@@ -1936,81 +1568,31 @@
           <w:szCs w:val="24"/>
           <w:lang w:val="en-US"/>
         </w:rPr>
-        <w:t>[</w:t>
-      </w:r>
-      <w:proofErr w:type="spellStart"/>
-      <w:r>
-        <w:rPr>
-          <w:rFonts w:ascii="Arial" w:hAnsi="Arial" w:cs="Arial"/>
-          <w:b/>
+        <w:t xml:space="preserve">[Burkamshaw 2010] </w:t>
+      </w:r>
+      <w:r>
+        <w:rPr>
+          <w:rFonts w:ascii="Arial" w:hAnsi="Arial" w:cs="Arial"/>
           <w:szCs w:val="24"/>
           <w:lang w:val="en-US"/>
         </w:rPr>
-        <w:t>Burkamshaw</w:t>
-      </w:r>
-      <w:proofErr w:type="spellEnd"/>
-      <w:r>
-        <w:rPr>
-          <w:rFonts w:ascii="Arial" w:hAnsi="Arial" w:cs="Arial"/>
-          <w:b/>
+        <w:t xml:space="preserve">Burkamshaw, L. (2010). </w:t>
+      </w:r>
+      <w:r>
+        <w:rPr>
+          <w:rFonts w:ascii="Arial" w:hAnsi="Arial" w:cs="Arial"/>
+          <w:i/>
           <w:szCs w:val="24"/>
           <w:lang w:val="en-US"/>
         </w:rPr>
-        <w:t xml:space="preserve"> 2010] </w:t>
-      </w:r>
-      <w:proofErr w:type="spellStart"/>
+        <w:t>Towards a Low Cost Quadrotor Research Platform.</w:t>
+      </w:r>
       <w:r>
         <w:rPr>
           <w:rFonts w:ascii="Arial" w:hAnsi="Arial" w:cs="Arial"/>
           <w:szCs w:val="24"/>
           <w:lang w:val="en-US"/>
         </w:rPr>
-        <w:t>Burkamshaw</w:t>
-      </w:r>
-      <w:proofErr w:type="spellEnd"/>
-      <w:r>
-        <w:rPr>
-          <w:rFonts w:ascii="Arial" w:hAnsi="Arial" w:cs="Arial"/>
-          <w:szCs w:val="24"/>
-          <w:lang w:val="en-US"/>
-        </w:rPr>
-        <w:t xml:space="preserve">, L. (2010). </w:t>
-      </w:r>
-      <w:r>
-        <w:rPr>
-          <w:rFonts w:ascii="Arial" w:hAnsi="Arial" w:cs="Arial"/>
-          <w:i/>
-          <w:szCs w:val="24"/>
-          <w:lang w:val="en-US"/>
-        </w:rPr>
-        <w:t xml:space="preserve">Towards a Low Cost </w:t>
-      </w:r>
-      <w:proofErr w:type="spellStart"/>
-      <w:r>
-        <w:rPr>
-          <w:rFonts w:ascii="Arial" w:hAnsi="Arial" w:cs="Arial"/>
-          <w:i/>
-          <w:szCs w:val="24"/>
-          <w:lang w:val="en-US"/>
-        </w:rPr>
-        <w:t>Quadrotor</w:t>
-      </w:r>
-      <w:proofErr w:type="spellEnd"/>
-      <w:r>
-        <w:rPr>
-          <w:rFonts w:ascii="Arial" w:hAnsi="Arial" w:cs="Arial"/>
-          <w:i/>
-          <w:szCs w:val="24"/>
-          <w:lang w:val="en-US"/>
-        </w:rPr>
-        <w:t xml:space="preserve"> Research Platform.</w:t>
-      </w:r>
-      <w:r>
-        <w:rPr>
-          <w:rFonts w:ascii="Arial" w:hAnsi="Arial" w:cs="Arial"/>
-          <w:szCs w:val="24"/>
-          <w:lang w:val="en-US"/>
-        </w:rPr>
         <w:t xml:space="preserve"> </w:t>
       </w:r>
       <w:r>
@@ -2018,39 +1600,7 @@
           <w:rFonts w:ascii="Arial" w:hAnsi="Arial" w:cs="Arial"/>
           <w:szCs w:val="24"/>
         </w:rPr>
-        <w:t xml:space="preserve">Naval </w:t>
-      </w:r>
-      <w:proofErr w:type="spellStart"/>
-      <w:r>
-        <w:rPr>
-          <w:rFonts w:ascii="Arial" w:hAnsi="Arial" w:cs="Arial"/>
-          <w:szCs w:val="24"/>
-        </w:rPr>
-        <w:t>Postgraduate</w:t>
-      </w:r>
-      <w:proofErr w:type="spellEnd"/>
-      <w:r>
-        <w:rPr>
-          <w:rFonts w:ascii="Arial" w:hAnsi="Arial" w:cs="Arial"/>
-          <w:szCs w:val="24"/>
-        </w:rPr>
-        <w:t xml:space="preserve"> </w:t>
-      </w:r>
-      <w:proofErr w:type="spellStart"/>
-      <w:r>
-        <w:rPr>
-          <w:rFonts w:ascii="Arial" w:hAnsi="Arial" w:cs="Arial"/>
-          <w:szCs w:val="24"/>
-        </w:rPr>
-        <w:t>School</w:t>
-      </w:r>
-      <w:proofErr w:type="spellEnd"/>
-      <w:r>
-        <w:rPr>
-          <w:rFonts w:ascii="Arial" w:hAnsi="Arial" w:cs="Arial"/>
-          <w:szCs w:val="24"/>
-        </w:rPr>
-        <w:t>. California, Estados Unidos de América.</w:t>
+        <w:t>Naval Postgraduate School. California, Estados Unidos de América.</w:t>
       </w:r>
     </w:p>
     <w:p>
@@ -2081,64 +1631,14 @@
           <w:b/>
           <w:szCs w:val="24"/>
         </w:rPr>
-        <w:t xml:space="preserve">[Chin </w:t>
-      </w:r>
-      <w:proofErr w:type="spellStart"/>
-      <w:r>
-        <w:rPr>
-          <w:rFonts w:ascii="Arial" w:hAnsi="Arial" w:cs="Arial"/>
-          <w:b/>
-          <w:szCs w:val="24"/>
-        </w:rPr>
-        <w:t>Kar</w:t>
-      </w:r>
-      <w:proofErr w:type="spellEnd"/>
-      <w:r>
-        <w:rPr>
-          <w:rFonts w:ascii="Arial" w:hAnsi="Arial" w:cs="Arial"/>
-          <w:b/>
-          <w:szCs w:val="24"/>
-        </w:rPr>
-        <w:t xml:space="preserve"> 2007]</w:t>
-      </w:r>
-      <w:r>
-        <w:rPr>
-          <w:rFonts w:ascii="Arial" w:hAnsi="Arial" w:cs="Arial"/>
-          <w:szCs w:val="24"/>
-        </w:rPr>
-        <w:t xml:space="preserve"> Chin </w:t>
-      </w:r>
-      <w:proofErr w:type="spellStart"/>
-      <w:r>
-        <w:rPr>
-          <w:rFonts w:ascii="Arial" w:hAnsi="Arial" w:cs="Arial"/>
-          <w:szCs w:val="24"/>
-        </w:rPr>
-        <w:t>Kar</w:t>
-      </w:r>
-      <w:proofErr w:type="spellEnd"/>
-      <w:r>
-        <w:rPr>
-          <w:rFonts w:ascii="Arial" w:hAnsi="Arial" w:cs="Arial"/>
-          <w:szCs w:val="24"/>
-        </w:rPr>
-        <w:t xml:space="preserve"> </w:t>
-      </w:r>
-      <w:proofErr w:type="spellStart"/>
-      <w:r>
-        <w:rPr>
-          <w:rFonts w:ascii="Arial" w:hAnsi="Arial" w:cs="Arial"/>
-          <w:szCs w:val="24"/>
-        </w:rPr>
-        <w:t>Wei</w:t>
-      </w:r>
-      <w:proofErr w:type="spellEnd"/>
-      <w:r>
-        <w:rPr>
-          <w:rFonts w:ascii="Arial" w:hAnsi="Arial" w:cs="Arial"/>
-          <w:szCs w:val="24"/>
-        </w:rPr>
-        <w:t xml:space="preserve">. </w:t>
+        <w:t>[Chin Kar 2007]</w:t>
+      </w:r>
+      <w:r>
+        <w:rPr>
+          <w:rFonts w:ascii="Arial" w:hAnsi="Arial" w:cs="Arial"/>
+          <w:szCs w:val="24"/>
+        </w:rPr>
+        <w:t xml:space="preserve"> Chin Kar Wei. </w:t>
       </w:r>
       <w:r>
         <w:rPr>
@@ -2255,61 +1755,7 @@
           <w:szCs w:val="24"/>
           <w:lang w:val="en-US"/>
         </w:rPr>
-        <w:t xml:space="preserve">. Massachusetts. </w:t>
-      </w:r>
-      <w:proofErr w:type="spellStart"/>
-      <w:r>
-        <w:rPr>
-          <w:rFonts w:ascii="Arial" w:hAnsi="Arial" w:cs="Arial"/>
-          <w:szCs w:val="24"/>
-          <w:lang w:val="en-US"/>
-        </w:rPr>
-        <w:t>Estados</w:t>
-      </w:r>
-      <w:proofErr w:type="spellEnd"/>
-      <w:r>
-        <w:rPr>
-          <w:rFonts w:ascii="Arial" w:hAnsi="Arial" w:cs="Arial"/>
-          <w:szCs w:val="24"/>
-          <w:lang w:val="en-US"/>
-        </w:rPr>
-        <w:t xml:space="preserve"> </w:t>
-      </w:r>
-      <w:proofErr w:type="spellStart"/>
-      <w:r>
-        <w:rPr>
-          <w:rFonts w:ascii="Arial" w:hAnsi="Arial" w:cs="Arial"/>
-          <w:szCs w:val="24"/>
-          <w:lang w:val="en-US"/>
-        </w:rPr>
-        <w:t>Unidos</w:t>
-      </w:r>
-      <w:proofErr w:type="spellEnd"/>
-      <w:r>
-        <w:rPr>
-          <w:rFonts w:ascii="Arial" w:hAnsi="Arial" w:cs="Arial"/>
-          <w:szCs w:val="24"/>
-          <w:lang w:val="en-US"/>
-        </w:rPr>
-        <w:t xml:space="preserve"> de </w:t>
-      </w:r>
-      <w:proofErr w:type="spellStart"/>
-      <w:r>
-        <w:rPr>
-          <w:rFonts w:ascii="Arial" w:hAnsi="Arial" w:cs="Arial"/>
-          <w:szCs w:val="24"/>
-          <w:lang w:val="en-US"/>
-        </w:rPr>
-        <w:t>América</w:t>
-      </w:r>
-      <w:proofErr w:type="spellEnd"/>
-      <w:r>
-        <w:rPr>
-          <w:rFonts w:ascii="Arial" w:hAnsi="Arial" w:cs="Arial"/>
-          <w:szCs w:val="24"/>
-          <w:lang w:val="en-US"/>
-        </w:rPr>
-        <w:t>.</w:t>
+        <w:t>. Massachusetts. Estados Unidos de América.</w:t>
       </w:r>
     </w:p>
     <w:p>
@@ -2393,27 +1839,7 @@
           <w:szCs w:val="24"/>
           <w:lang w:val="en-US"/>
         </w:rPr>
-        <w:t xml:space="preserve">The great </w:t>
-      </w:r>
-      <w:proofErr w:type="spellStart"/>
-      <w:r>
-        <w:rPr>
-          <w:rFonts w:ascii="Arial" w:hAnsi="Arial" w:cs="Arial"/>
-          <w:i/>
-          <w:szCs w:val="24"/>
-          <w:lang w:val="en-US"/>
-        </w:rPr>
-        <w:t>XBee</w:t>
-      </w:r>
-      <w:proofErr w:type="spellEnd"/>
-      <w:r>
-        <w:rPr>
-          <w:rFonts w:ascii="Arial" w:hAnsi="Arial" w:cs="Arial"/>
-          <w:i/>
-          <w:szCs w:val="24"/>
-          <w:lang w:val="en-US"/>
-        </w:rPr>
-        <w:t xml:space="preserve"> 57.6kpbs mystery finally solved. </w:t>
+        <w:t xml:space="preserve">The great XBee 57.6kpbs mystery finally solved. </w:t>
       </w:r>
       <w:r>
         <w:rPr>
@@ -2486,27 +1912,7 @@
           <w:szCs w:val="24"/>
           <w:lang w:val="en-US"/>
         </w:rPr>
-        <w:t xml:space="preserve">PCB </w:t>
-      </w:r>
-      <w:proofErr w:type="spellStart"/>
-      <w:r>
-        <w:rPr>
-          <w:rFonts w:ascii="Arial" w:hAnsi="Arial" w:cs="Arial"/>
-          <w:i/>
-          <w:szCs w:val="24"/>
-          <w:lang w:val="en-US"/>
-        </w:rPr>
-        <w:t>Quadrotor</w:t>
-      </w:r>
-      <w:proofErr w:type="spellEnd"/>
-      <w:r>
-        <w:rPr>
-          <w:rFonts w:ascii="Arial" w:hAnsi="Arial" w:cs="Arial"/>
-          <w:i/>
-          <w:szCs w:val="24"/>
-          <w:lang w:val="en-US"/>
-        </w:rPr>
-        <w:t xml:space="preserve"> (Brushless). </w:t>
+        <w:t xml:space="preserve">PCB Quadrotor (Brushless). </w:t>
       </w:r>
       <w:r>
         <w:rPr>
@@ -2555,73 +1961,14 @@
           <w:szCs w:val="24"/>
         </w:rPr>
         <w:lastRenderedPageBreak/>
-        <w:t>[</w:t>
-      </w:r>
-      <w:proofErr w:type="spellStart"/>
-      <w:r>
-        <w:rPr>
-          <w:rFonts w:ascii="Arial" w:hAnsi="Arial" w:cs="Arial"/>
-          <w:b/>
-          <w:szCs w:val="24"/>
-        </w:rPr>
-        <w:t>Dignyu</w:t>
-      </w:r>
-      <w:proofErr w:type="spellEnd"/>
-      <w:r>
-        <w:rPr>
-          <w:rFonts w:ascii="Arial" w:hAnsi="Arial" w:cs="Arial"/>
-          <w:b/>
-          <w:szCs w:val="24"/>
-        </w:rPr>
-        <w:t xml:space="preserve"> 2007] </w:t>
-      </w:r>
-      <w:proofErr w:type="spellStart"/>
-      <w:r>
-        <w:rPr>
-          <w:rFonts w:ascii="Arial" w:hAnsi="Arial" w:cs="Arial"/>
-          <w:szCs w:val="24"/>
-        </w:rPr>
-        <w:t>Dignyu</w:t>
-      </w:r>
-      <w:proofErr w:type="spellEnd"/>
-      <w:r>
-        <w:rPr>
-          <w:rFonts w:ascii="Arial" w:hAnsi="Arial" w:cs="Arial"/>
-          <w:szCs w:val="24"/>
-        </w:rPr>
-        <w:t xml:space="preserve">, X., </w:t>
-      </w:r>
-      <w:proofErr w:type="spellStart"/>
-      <w:r>
-        <w:rPr>
-          <w:rFonts w:ascii="Arial" w:hAnsi="Arial" w:cs="Arial"/>
-          <w:szCs w:val="24"/>
-        </w:rPr>
-        <w:t>YangQuan</w:t>
-      </w:r>
-      <w:proofErr w:type="spellEnd"/>
-      <w:r>
-        <w:rPr>
-          <w:rFonts w:ascii="Arial" w:hAnsi="Arial" w:cs="Arial"/>
-          <w:szCs w:val="24"/>
-        </w:rPr>
-        <w:t xml:space="preserve">, C y </w:t>
-      </w:r>
-      <w:proofErr w:type="spellStart"/>
-      <w:r>
-        <w:rPr>
-          <w:rFonts w:ascii="Arial" w:hAnsi="Arial" w:cs="Arial"/>
-          <w:szCs w:val="24"/>
-        </w:rPr>
-        <w:t>Atherton</w:t>
-      </w:r>
-      <w:proofErr w:type="spellEnd"/>
-      <w:r>
-        <w:rPr>
-          <w:rFonts w:ascii="Arial" w:hAnsi="Arial" w:cs="Arial"/>
-          <w:szCs w:val="24"/>
-        </w:rPr>
-        <w:t xml:space="preserve">, D. (2007). </w:t>
+        <w:t xml:space="preserve">[Dignyu 2007] </w:t>
+      </w:r>
+      <w:r>
+        <w:rPr>
+          <w:rFonts w:ascii="Arial" w:hAnsi="Arial" w:cs="Arial"/>
+          <w:szCs w:val="24"/>
+        </w:rPr>
+        <w:t xml:space="preserve">Dignyu, X., YangQuan, C y Atherton, D. (2007). </w:t>
       </w:r>
       <w:r>
         <w:rPr>
@@ -2666,89 +2013,36 @@
           <w:b/>
           <w:lang w:val="en-US"/>
         </w:rPr>
-        <w:t>[</w:t>
-      </w:r>
-      <w:proofErr w:type="spellStart"/>
-      <w:r>
-        <w:rPr>
-          <w:rFonts w:ascii="Arial" w:hAnsi="Arial" w:cs="Arial"/>
-          <w:b/>
+        <w:t>[Draganfly Innovations 2006]</w:t>
+      </w:r>
+      <w:r>
+        <w:rPr>
+          <w:rFonts w:ascii="Arial" w:hAnsi="Arial" w:cs="Arial"/>
           <w:lang w:val="en-US"/>
         </w:rPr>
-        <w:t>Draganfly</w:t>
-      </w:r>
-      <w:proofErr w:type="spellEnd"/>
-      <w:r>
-        <w:rPr>
-          <w:rFonts w:ascii="Arial" w:hAnsi="Arial" w:cs="Arial"/>
-          <w:b/>
-          <w:lang w:val="en-US"/>
-        </w:rPr>
-        <w:t xml:space="preserve"> Innovations 2006]</w:t>
-      </w:r>
-      <w:r>
-        <w:rPr>
-          <w:rFonts w:ascii="Arial" w:hAnsi="Arial" w:cs="Arial"/>
-          <w:lang w:val="en-US"/>
-        </w:rPr>
         <w:t xml:space="preserve"> (2006). </w:t>
       </w:r>
-      <w:proofErr w:type="spellStart"/>
       <w:r>
         <w:rPr>
           <w:rFonts w:ascii="Arial" w:hAnsi="Arial" w:cs="Arial"/>
           <w:i/>
           <w:lang w:val="en-US"/>
         </w:rPr>
-        <w:t>Draganflyer</w:t>
-      </w:r>
-      <w:proofErr w:type="spellEnd"/>
-      <w:r>
-        <w:rPr>
-          <w:rFonts w:ascii="Arial" w:hAnsi="Arial" w:cs="Arial"/>
-          <w:i/>
+        <w:t>Draganflyer V Ti User Manual.</w:t>
+      </w:r>
+      <w:r>
+        <w:rPr>
+          <w:rFonts w:ascii="Arial" w:hAnsi="Arial" w:cs="Arial"/>
           <w:lang w:val="en-US"/>
         </w:rPr>
-        <w:t xml:space="preserve"> V Ti User Manual.</w:t>
-      </w:r>
-      <w:r>
-        <w:rPr>
-          <w:rFonts w:ascii="Arial" w:hAnsi="Arial" w:cs="Arial"/>
-          <w:lang w:val="en-US"/>
-        </w:rPr>
         <w:t xml:space="preserve"> </w:t>
       </w:r>
-      <w:proofErr w:type="spellStart"/>
       <w:r>
         <w:rPr>
           <w:rFonts w:ascii="Arial" w:hAnsi="Arial" w:cs="Arial"/>
           <w:lang w:val="es-ES"/>
         </w:rPr>
-        <w:t>Draganfly</w:t>
-      </w:r>
-      <w:proofErr w:type="spellEnd"/>
-      <w:r>
-        <w:rPr>
-          <w:rFonts w:ascii="Arial" w:hAnsi="Arial" w:cs="Arial"/>
-          <w:lang w:val="es-ES"/>
-        </w:rPr>
-        <w:t xml:space="preserve"> </w:t>
-      </w:r>
-      <w:proofErr w:type="spellStart"/>
-      <w:r>
-        <w:rPr>
-          <w:rFonts w:ascii="Arial" w:hAnsi="Arial" w:cs="Arial"/>
-          <w:lang w:val="es-ES"/>
-        </w:rPr>
-        <w:t>Innovations</w:t>
-      </w:r>
-      <w:proofErr w:type="spellEnd"/>
-      <w:r>
-        <w:rPr>
-          <w:rFonts w:ascii="Arial" w:hAnsi="Arial" w:cs="Arial"/>
-          <w:lang w:val="es-ES"/>
-        </w:rPr>
-        <w:t xml:space="preserve">. </w:t>
+        <w:t xml:space="preserve">Draganfly Innovations. </w:t>
       </w:r>
       <w:r>
         <w:rPr>
@@ -2781,41 +2075,14 @@
           <w:b/>
           <w:szCs w:val="24"/>
         </w:rPr>
-        <w:t>[</w:t>
-      </w:r>
-      <w:proofErr w:type="spellStart"/>
-      <w:r>
-        <w:rPr>
-          <w:rFonts w:ascii="Arial" w:hAnsi="Arial" w:cs="Arial"/>
-          <w:b/>
-          <w:szCs w:val="24"/>
-        </w:rPr>
-        <w:t>Dulhoste</w:t>
-      </w:r>
-      <w:proofErr w:type="spellEnd"/>
-      <w:r>
-        <w:rPr>
-          <w:rFonts w:ascii="Arial" w:hAnsi="Arial" w:cs="Arial"/>
-          <w:b/>
-          <w:szCs w:val="24"/>
-        </w:rPr>
-        <w:t xml:space="preserve"> 2011] </w:t>
-      </w:r>
-      <w:proofErr w:type="spellStart"/>
-      <w:r>
-        <w:rPr>
-          <w:rFonts w:ascii="Arial" w:hAnsi="Arial" w:cs="Arial"/>
-          <w:szCs w:val="24"/>
-        </w:rPr>
-        <w:t>Dulhoste</w:t>
-      </w:r>
-      <w:proofErr w:type="spellEnd"/>
-      <w:r>
-        <w:rPr>
-          <w:rFonts w:ascii="Arial" w:hAnsi="Arial" w:cs="Arial"/>
-          <w:szCs w:val="24"/>
-        </w:rPr>
-        <w:t xml:space="preserve">, J. </w:t>
+        <w:t xml:space="preserve">[Dulhoste 2011] </w:t>
+      </w:r>
+      <w:r>
+        <w:rPr>
+          <w:rFonts w:ascii="Arial" w:hAnsi="Arial" w:cs="Arial"/>
+          <w:szCs w:val="24"/>
+        </w:rPr>
+        <w:t xml:space="preserve">Dulhoste, J. </w:t>
       </w:r>
       <w:r>
         <w:rPr>
@@ -2862,133 +2129,45 @@
           <w:b/>
           <w:szCs w:val="24"/>
         </w:rPr>
-        <w:t>[</w:t>
-      </w:r>
-      <w:proofErr w:type="spellStart"/>
+        <w:t>[Gaydou 2007]</w:t>
+      </w:r>
+      <w:r>
+        <w:rPr>
+          <w:rFonts w:ascii="Arial" w:hAnsi="Arial" w:cs="Arial"/>
+          <w:szCs w:val="24"/>
+        </w:rPr>
+        <w:t xml:space="preserve"> Gaydou, D. (2007). </w:t>
+      </w:r>
+      <w:r>
+        <w:rPr>
+          <w:rFonts w:ascii="Arial" w:hAnsi="Arial" w:cs="Arial"/>
+          <w:i/>
+          <w:szCs w:val="24"/>
+        </w:rPr>
+        <w:t>Filtro complementario para estimación de actitud aplicado al controlador embebido de un cuatrirrotor.</w:t>
+      </w:r>
+      <w:r>
+        <w:rPr>
+          <w:rFonts w:ascii="Arial" w:hAnsi="Arial" w:cs="Arial"/>
+          <w:szCs w:val="24"/>
+        </w:rPr>
+        <w:t xml:space="preserve"> </w:t>
+      </w:r>
       <w:r>
         <w:rPr>
           <w:rFonts w:ascii="Arial" w:hAnsi="Arial" w:cs="Arial"/>
           <w:b/>
           <w:szCs w:val="24"/>
         </w:rPr>
-        <w:t>Gaydou</w:t>
-      </w:r>
-      <w:proofErr w:type="spellEnd"/>
-      <w:r>
-        <w:rPr>
-          <w:rFonts w:ascii="Arial" w:hAnsi="Arial" w:cs="Arial"/>
-          <w:b/>
-          <w:szCs w:val="24"/>
-        </w:rPr>
-        <w:t xml:space="preserve"> 2007]</w:t>
-      </w:r>
-      <w:r>
-        <w:rPr>
-          <w:rFonts w:ascii="Arial" w:hAnsi="Arial" w:cs="Arial"/>
-          <w:szCs w:val="24"/>
-        </w:rPr>
         <w:t xml:space="preserve"> </w:t>
       </w:r>
-      <w:proofErr w:type="spellStart"/>
-      <w:r>
-        <w:rPr>
-          <w:rFonts w:ascii="Arial" w:hAnsi="Arial" w:cs="Arial"/>
-          <w:szCs w:val="24"/>
-        </w:rPr>
-        <w:t>Gaydou</w:t>
-      </w:r>
-      <w:proofErr w:type="spellEnd"/>
-      <w:r>
-        <w:rPr>
-          <w:rFonts w:ascii="Arial" w:hAnsi="Arial" w:cs="Arial"/>
-          <w:szCs w:val="24"/>
-        </w:rPr>
-        <w:t xml:space="preserve">, D. (2007). </w:t>
-      </w:r>
-      <w:r>
-        <w:rPr>
-          <w:rFonts w:ascii="Arial" w:hAnsi="Arial" w:cs="Arial"/>
-          <w:i/>
-          <w:szCs w:val="24"/>
-        </w:rPr>
-        <w:t xml:space="preserve">Filtro complementario para estimación de actitud aplicado al controlador embebido de un </w:t>
-      </w:r>
-      <w:proofErr w:type="spellStart"/>
-      <w:r>
-        <w:rPr>
-          <w:rFonts w:ascii="Arial" w:hAnsi="Arial" w:cs="Arial"/>
-          <w:i/>
-          <w:szCs w:val="24"/>
-        </w:rPr>
-        <w:t>cuatrirrotor</w:t>
-      </w:r>
-      <w:proofErr w:type="spellEnd"/>
-      <w:r>
-        <w:rPr>
-          <w:rFonts w:ascii="Arial" w:hAnsi="Arial" w:cs="Arial"/>
-          <w:i/>
-          <w:szCs w:val="24"/>
-        </w:rPr>
-        <w:t>.</w:t>
-      </w:r>
-      <w:r>
-        <w:rPr>
-          <w:rFonts w:ascii="Arial" w:hAnsi="Arial" w:cs="Arial"/>
-          <w:szCs w:val="24"/>
-        </w:rPr>
-        <w:t xml:space="preserve"> </w:t>
-      </w:r>
-      <w:r>
-        <w:rPr>
-          <w:rFonts w:ascii="Arial" w:hAnsi="Arial" w:cs="Arial"/>
-          <w:b/>
-          <w:szCs w:val="24"/>
-        </w:rPr>
-        <w:t xml:space="preserve"> </w:t>
-      </w:r>
       <w:r>
         <w:rPr>
           <w:rFonts w:ascii="Arial" w:hAnsi="Arial" w:cs="Arial"/>
           <w:szCs w:val="24"/>
           <w:lang w:val="en-US"/>
         </w:rPr>
-        <w:t xml:space="preserve">Universidad </w:t>
-      </w:r>
-      <w:proofErr w:type="spellStart"/>
-      <w:r>
-        <w:rPr>
-          <w:rFonts w:ascii="Arial" w:hAnsi="Arial" w:cs="Arial"/>
-          <w:szCs w:val="24"/>
-          <w:lang w:val="en-US"/>
-        </w:rPr>
-        <w:t>Tecnológica</w:t>
-      </w:r>
-      <w:proofErr w:type="spellEnd"/>
-      <w:r>
-        <w:rPr>
-          <w:rFonts w:ascii="Arial" w:hAnsi="Arial" w:cs="Arial"/>
-          <w:szCs w:val="24"/>
-          <w:lang w:val="en-US"/>
-        </w:rPr>
-        <w:t xml:space="preserve"> </w:t>
-      </w:r>
-      <w:proofErr w:type="spellStart"/>
-      <w:r>
-        <w:rPr>
-          <w:rFonts w:ascii="Arial" w:hAnsi="Arial" w:cs="Arial"/>
-          <w:szCs w:val="24"/>
-          <w:lang w:val="en-US"/>
-        </w:rPr>
-        <w:t>Nacional</w:t>
-      </w:r>
-      <w:proofErr w:type="spellEnd"/>
-      <w:r>
-        <w:rPr>
-          <w:rFonts w:ascii="Arial" w:hAnsi="Arial" w:cs="Arial"/>
-          <w:szCs w:val="24"/>
-          <w:lang w:val="en-US"/>
-        </w:rPr>
-        <w:t>. Córdoba. Argentina.</w:t>
+        <w:t>Universidad Tecnológica Nacional. Córdoba. Argentina.</w:t>
       </w:r>
     </w:p>
     <w:p>
@@ -3008,6 +2187,7 @@
         <w:pStyle w:val="Prrafodelista"/>
         <w:spacing w:after="0" w:line="360" w:lineRule="auto"/>
         <w:ind w:left="0"/>
+        <w:jc w:val="both"/>
         <w:rPr>
           <w:rFonts w:ascii="Arial" w:hAnsi="Arial" w:cs="Arial"/>
           <w:i/>
@@ -3019,59 +2199,35 @@
         <w:rPr>
           <w:rFonts w:ascii="Arial" w:hAnsi="Arial" w:cs="Arial"/>
           <w:b/>
+          <w:szCs w:val="24"/>
           <w:lang w:val="en-US"/>
         </w:rPr>
-        <w:t>[</w:t>
-      </w:r>
-      <w:proofErr w:type="spellStart"/>
-      <w:r>
-        <w:rPr>
-          <w:rFonts w:ascii="Arial" w:hAnsi="Arial" w:cs="Arial"/>
-          <w:b/>
+        <w:t xml:space="preserve">[Kivrak 2006] </w:t>
+      </w:r>
+      <w:r>
+        <w:rPr>
+          <w:rFonts w:ascii="Arial" w:hAnsi="Arial" w:cs="Arial"/>
+          <w:szCs w:val="24"/>
           <w:lang w:val="en-US"/>
         </w:rPr>
-        <w:t>Madgwick</w:t>
-      </w:r>
-      <w:proofErr w:type="spellEnd"/>
-      <w:r>
-        <w:rPr>
-          <w:rFonts w:ascii="Arial" w:hAnsi="Arial" w:cs="Arial"/>
-          <w:b/>
+        <w:t xml:space="preserve">Kivrak, A. (2006). </w:t>
+      </w:r>
+      <w:r>
+        <w:rPr>
+          <w:rFonts w:ascii="Arial" w:hAnsi="Arial" w:cs="Arial"/>
+          <w:i/>
+          <w:szCs w:val="24"/>
           <w:lang w:val="en-US"/>
         </w:rPr>
-        <w:t xml:space="preserve"> 2010] </w:t>
-      </w:r>
-      <w:proofErr w:type="spellStart"/>
-      <w:r>
-        <w:rPr>
-          <w:rFonts w:ascii="Arial" w:hAnsi="Arial" w:cs="Arial"/>
+        <w:t xml:space="preserve">Design of control systems for a quadrotor flight vehicle equipped with inertial sensors. </w:t>
+      </w:r>
+      <w:r>
+        <w:rPr>
+          <w:rFonts w:ascii="Arial" w:hAnsi="Arial" w:cs="Arial"/>
+          <w:szCs w:val="24"/>
           <w:lang w:val="en-US"/>
         </w:rPr>
-        <w:t>Madgwick</w:t>
-      </w:r>
-      <w:proofErr w:type="spellEnd"/>
-      <w:r>
-        <w:rPr>
-          <w:rFonts w:ascii="Arial" w:hAnsi="Arial" w:cs="Arial"/>
-          <w:lang w:val="en-US"/>
-        </w:rPr>
-        <w:t xml:space="preserve">, S. (2010). </w:t>
-      </w:r>
-      <w:r>
-        <w:rPr>
-          <w:rFonts w:ascii="Arial" w:hAnsi="Arial" w:cs="Arial"/>
-          <w:i/>
-          <w:lang w:val="en-US"/>
-        </w:rPr>
-        <w:t xml:space="preserve">An efficient orientation filter </w:t>
-      </w:r>
-      <w:r>
-        <w:rPr>
-          <w:rFonts w:ascii="Arial" w:hAnsi="Arial" w:cs="Arial"/>
-          <w:i/>
-          <w:lang w:val="en-US"/>
-        </w:rPr>
-        <w:t>for inertial and inertial/magnetic sensor arrays.</w:t>
+        <w:t>Atihm University. Turquía.</w:t>
       </w:r>
     </w:p>
     <w:p>
@@ -3088,6 +2244,69 @@
     </w:p>
     <w:p>
       <w:pPr>
+        <w:pStyle w:val="Prrafodelista"/>
+        <w:spacing w:after="0" w:line="360" w:lineRule="auto"/>
+        <w:ind w:left="0"/>
+        <w:jc w:val="both"/>
+        <w:rPr>
+          <w:rFonts w:ascii="Arial" w:hAnsi="Arial" w:cs="Arial"/>
+          <w:szCs w:val="24"/>
+          <w:lang w:val="en-US"/>
+        </w:rPr>
+      </w:pPr>
+      <w:r>
+        <w:rPr>
+          <w:rFonts w:ascii="Arial" w:hAnsi="Arial" w:cs="Arial"/>
+          <w:b/>
+          <w:lang w:val="en-US"/>
+        </w:rPr>
+        <w:t xml:space="preserve">[Madgwick 2010] </w:t>
+      </w:r>
+      <w:r>
+        <w:rPr>
+          <w:rFonts w:ascii="Arial" w:hAnsi="Arial" w:cs="Arial"/>
+          <w:lang w:val="en-US"/>
+        </w:rPr>
+        <w:t xml:space="preserve">Madgwick, S. (2010). </w:t>
+      </w:r>
+      <w:r>
+        <w:rPr>
+          <w:rFonts w:ascii="Arial" w:hAnsi="Arial" w:cs="Arial"/>
+          <w:i/>
+          <w:lang w:val="en-US"/>
+        </w:rPr>
+        <w:t xml:space="preserve">An efficient orientation filter </w:t>
+      </w:r>
+      <w:r>
+        <w:rPr>
+          <w:rFonts w:ascii="Arial" w:hAnsi="Arial" w:cs="Arial"/>
+          <w:i/>
+          <w:lang w:val="en-US"/>
+        </w:rPr>
+        <w:t>for inertial and inertial/magnetic sensor arrays.</w:t>
+      </w:r>
+      <w:r>
+        <w:rPr>
+          <w:rFonts w:ascii="Arial" w:hAnsi="Arial" w:cs="Arial"/>
+          <w:lang w:val="en-US"/>
+        </w:rPr>
+        <w:t xml:space="preserve"> University of Bristol. Reino Unido.</w:t>
+      </w:r>
+    </w:p>
+    <w:p>
+      <w:pPr>
+        <w:pStyle w:val="Prrafodelista"/>
+        <w:spacing w:after="0" w:line="360" w:lineRule="auto"/>
+        <w:ind w:left="0"/>
+        <w:rPr>
+          <w:rFonts w:ascii="Arial" w:hAnsi="Arial" w:cs="Arial"/>
+          <w:szCs w:val="24"/>
+          <w:lang w:val="en-US"/>
+        </w:rPr>
+      </w:pPr>
+    </w:p>
+    <w:p>
+      <w:pPr>
         <w:pStyle w:val="Sinespaciado"/>
         <w:spacing w:line="360" w:lineRule="auto"/>
         <w:jc w:val="both"/>
@@ -3111,25 +2330,7 @@
           <w:b/>
           <w:szCs w:val="24"/>
         </w:rPr>
-        <w:t>[</w:t>
-      </w:r>
-      <w:proofErr w:type="spellStart"/>
-      <w:r>
-        <w:rPr>
-          <w:rFonts w:ascii="Arial" w:hAnsi="Arial" w:cs="Arial"/>
-          <w:b/>
-          <w:szCs w:val="24"/>
-        </w:rPr>
-        <w:t>Nadales</w:t>
-      </w:r>
-      <w:proofErr w:type="spellEnd"/>
-      <w:r>
-        <w:rPr>
-          <w:rFonts w:ascii="Arial" w:hAnsi="Arial" w:cs="Arial"/>
-          <w:b/>
-          <w:szCs w:val="24"/>
-        </w:rPr>
-        <w:t xml:space="preserve"> 2009]</w:t>
+        <w:t>[Nadales 2009]</w:t>
       </w:r>
       <w:r>
         <w:rPr>
@@ -3138,21 +2339,12 @@
         </w:rPr>
         <w:t xml:space="preserve"> </w:t>
       </w:r>
-      <w:proofErr w:type="spellStart"/>
-      <w:r>
-        <w:rPr>
-          <w:rFonts w:ascii="Arial" w:hAnsi="Arial" w:cs="Arial"/>
-          <w:szCs w:val="24"/>
-        </w:rPr>
-        <w:t>Nadales</w:t>
-      </w:r>
-      <w:proofErr w:type="spellEnd"/>
-      <w:r>
-        <w:rPr>
-          <w:rFonts w:ascii="Arial" w:hAnsi="Arial" w:cs="Arial"/>
-          <w:szCs w:val="24"/>
-        </w:rPr>
-        <w:t xml:space="preserve">, C. (2009). </w:t>
+      <w:r>
+        <w:rPr>
+          <w:rFonts w:ascii="Arial" w:hAnsi="Arial" w:cs="Arial"/>
+          <w:szCs w:val="24"/>
+        </w:rPr>
+        <w:t xml:space="preserve">Nadales, C. (2009). </w:t>
       </w:r>
       <w:r>
         <w:rPr>
@@ -3160,43 +2352,7 @@
           <w:i/>
           <w:szCs w:val="24"/>
         </w:rPr>
-        <w:t xml:space="preserve">Control de un </w:t>
-      </w:r>
-      <w:proofErr w:type="spellStart"/>
-      <w:r>
-        <w:rPr>
-          <w:rFonts w:ascii="Arial" w:hAnsi="Arial" w:cs="Arial"/>
-          <w:i/>
-          <w:szCs w:val="24"/>
-        </w:rPr>
-        <w:t>quadrotor</w:t>
-      </w:r>
-      <w:proofErr w:type="spellEnd"/>
-      <w:r>
-        <w:rPr>
-          <w:rFonts w:ascii="Arial" w:hAnsi="Arial" w:cs="Arial"/>
-          <w:i/>
-          <w:szCs w:val="24"/>
-        </w:rPr>
-        <w:t xml:space="preserve"> mediante la plataforma </w:t>
-      </w:r>
-      <w:proofErr w:type="spellStart"/>
-      <w:r>
-        <w:rPr>
-          <w:rFonts w:ascii="Arial" w:hAnsi="Arial" w:cs="Arial"/>
-          <w:i/>
-          <w:szCs w:val="24"/>
-        </w:rPr>
-        <w:t>Arduino</w:t>
-      </w:r>
-      <w:proofErr w:type="spellEnd"/>
-      <w:r>
-        <w:rPr>
-          <w:rFonts w:ascii="Arial" w:hAnsi="Arial" w:cs="Arial"/>
-          <w:i/>
-          <w:szCs w:val="24"/>
-        </w:rPr>
-        <w:t>.</w:t>
+        <w:t>Control de un quadrotor mediante la plataforma Arduino.</w:t>
       </w:r>
       <w:r>
         <w:rPr>
@@ -3238,25 +2394,7 @@
           <w:b/>
           <w:szCs w:val="24"/>
         </w:rPr>
-        <w:t>[</w:t>
-      </w:r>
-      <w:proofErr w:type="spellStart"/>
-      <w:r>
-        <w:rPr>
-          <w:rFonts w:ascii="Arial" w:hAnsi="Arial" w:cs="Arial"/>
-          <w:b/>
-          <w:szCs w:val="24"/>
-        </w:rPr>
-        <w:t>Ogata</w:t>
-      </w:r>
-      <w:proofErr w:type="spellEnd"/>
-      <w:r>
-        <w:rPr>
-          <w:rFonts w:ascii="Arial" w:hAnsi="Arial" w:cs="Arial"/>
-          <w:b/>
-          <w:szCs w:val="24"/>
-        </w:rPr>
-        <w:t xml:space="preserve"> 2011]</w:t>
+        <w:t>[Ogata 2011]</w:t>
       </w:r>
       <w:r>
         <w:rPr>
@@ -3265,21 +2403,12 @@
         </w:rPr>
         <w:t xml:space="preserve"> </w:t>
       </w:r>
-      <w:proofErr w:type="spellStart"/>
-      <w:r>
-        <w:rPr>
-          <w:rFonts w:ascii="Arial" w:hAnsi="Arial" w:cs="Arial"/>
-          <w:szCs w:val="24"/>
-        </w:rPr>
-        <w:t>Ogata</w:t>
-      </w:r>
-      <w:proofErr w:type="spellEnd"/>
-      <w:r>
-        <w:rPr>
-          <w:rFonts w:ascii="Arial" w:hAnsi="Arial" w:cs="Arial"/>
-          <w:szCs w:val="24"/>
-        </w:rPr>
-        <w:t xml:space="preserve">, K. (2011). </w:t>
+      <w:r>
+        <w:rPr>
+          <w:rFonts w:ascii="Arial" w:hAnsi="Arial" w:cs="Arial"/>
+          <w:szCs w:val="24"/>
+        </w:rPr>
+        <w:t xml:space="preserve">Ogata, K. (2011). </w:t>
       </w:r>
       <w:r>
         <w:rPr>
@@ -3303,25 +2432,7 @@
           <w:szCs w:val="24"/>
           <w:lang w:val="en-US"/>
         </w:rPr>
-        <w:t xml:space="preserve">Quinta </w:t>
-      </w:r>
-      <w:proofErr w:type="spellStart"/>
-      <w:r>
-        <w:rPr>
-          <w:rFonts w:ascii="Arial" w:hAnsi="Arial" w:cs="Arial"/>
-          <w:szCs w:val="24"/>
-          <w:lang w:val="en-US"/>
-        </w:rPr>
-        <w:t>edición</w:t>
-      </w:r>
-      <w:proofErr w:type="spellEnd"/>
-      <w:r>
-        <w:rPr>
-          <w:rFonts w:ascii="Arial" w:hAnsi="Arial" w:cs="Arial"/>
-          <w:szCs w:val="24"/>
-          <w:lang w:val="en-US"/>
-        </w:rPr>
-        <w:t>.</w:t>
+        <w:t>Quinta edición.</w:t>
       </w:r>
       <w:r>
         <w:rPr>
@@ -3503,25 +2614,7 @@
           <w:i/>
           <w:lang w:val="es-ES"/>
         </w:rPr>
-        <w:t xml:space="preserve">El filtro del </w:t>
-      </w:r>
-      <w:proofErr w:type="spellStart"/>
-      <w:r>
-        <w:rPr>
-          <w:rFonts w:ascii="Arial" w:hAnsi="Arial" w:cs="Arial"/>
-          <w:i/>
-          <w:lang w:val="es-ES"/>
-        </w:rPr>
-        <w:t>kalman</w:t>
-      </w:r>
-      <w:proofErr w:type="spellEnd"/>
-      <w:r>
-        <w:rPr>
-          <w:rFonts w:ascii="Arial" w:hAnsi="Arial" w:cs="Arial"/>
-          <w:i/>
-          <w:lang w:val="es-ES"/>
-        </w:rPr>
-        <w:t>.</w:t>
+        <w:t>El filtro del kalman.</w:t>
       </w:r>
       <w:r>
         <w:rPr>
@@ -3659,15 +2752,7 @@
           <w:rFonts w:ascii="Arial" w:hAnsi="Arial" w:cs="Arial"/>
           <w:szCs w:val="24"/>
         </w:rPr>
-        <w:t>http://prof.usb.ve/mirodriguez/control/Sistemas_y_transformada_de_laplace/control_a_lazo_a</w:t>
-      </w:r>
-      <w:r>
-        <w:rPr>
-          <w:rFonts w:ascii="Arial" w:hAnsi="Arial" w:cs="Arial"/>
-          <w:szCs w:val="24"/>
-        </w:rPr>
-        <w:lastRenderedPageBreak/>
-        <w:t>bierto.html</w:t>
+        <w:t>http://prof.usb.ve/mirodriguez/control/Sistemas_y_transformada_de_laplace/control_a_lazo_abierto.html</w:t>
       </w:r>
     </w:p>
     <w:p>
@@ -3762,99 +2847,15 @@
           <w:szCs w:val="24"/>
           <w:lang w:val="es-ES"/>
         </w:rPr>
-        <w:t>[</w:t>
-      </w:r>
-      <w:proofErr w:type="spellStart"/>
-      <w:r>
-        <w:rPr>
-          <w:rFonts w:ascii="Arial" w:hAnsi="Arial" w:cs="Arial"/>
-          <w:b/>
+        <w:t xml:space="preserve">[Shakev 2011] </w:t>
+      </w:r>
+      <w:r>
+        <w:rPr>
+          <w:rFonts w:ascii="Arial" w:hAnsi="Arial" w:cs="Arial"/>
           <w:szCs w:val="24"/>
           <w:lang w:val="es-ES"/>
         </w:rPr>
-        <w:t>Shakev</w:t>
-      </w:r>
-      <w:proofErr w:type="spellEnd"/>
-      <w:r>
-        <w:rPr>
-          <w:rFonts w:ascii="Arial" w:hAnsi="Arial" w:cs="Arial"/>
-          <w:b/>
-          <w:szCs w:val="24"/>
-          <w:lang w:val="es-ES"/>
-        </w:rPr>
-        <w:t xml:space="preserve"> 2011] </w:t>
-      </w:r>
-      <w:proofErr w:type="spellStart"/>
-      <w:r>
-        <w:rPr>
-          <w:rFonts w:ascii="Arial" w:hAnsi="Arial" w:cs="Arial"/>
-          <w:szCs w:val="24"/>
-          <w:lang w:val="es-ES"/>
-        </w:rPr>
-        <w:t>Shakev</w:t>
-      </w:r>
-      <w:proofErr w:type="spellEnd"/>
-      <w:r>
-        <w:rPr>
-          <w:rFonts w:ascii="Arial" w:hAnsi="Arial" w:cs="Arial"/>
-          <w:szCs w:val="24"/>
-          <w:lang w:val="es-ES"/>
-        </w:rPr>
-        <w:t xml:space="preserve">, N.; </w:t>
-      </w:r>
-      <w:proofErr w:type="spellStart"/>
-      <w:r>
-        <w:rPr>
-          <w:rFonts w:ascii="Arial" w:hAnsi="Arial" w:cs="Arial"/>
-          <w:szCs w:val="24"/>
-          <w:lang w:val="es-ES"/>
-        </w:rPr>
-        <w:t>Topalov</w:t>
-      </w:r>
-      <w:proofErr w:type="spellEnd"/>
-      <w:r>
-        <w:rPr>
-          <w:rFonts w:ascii="Arial" w:hAnsi="Arial" w:cs="Arial"/>
-          <w:szCs w:val="24"/>
-          <w:lang w:val="es-ES"/>
-        </w:rPr>
-        <w:t xml:space="preserve">, A.; </w:t>
-      </w:r>
-      <w:proofErr w:type="spellStart"/>
-      <w:r>
-        <w:rPr>
-          <w:rFonts w:ascii="Arial" w:hAnsi="Arial" w:cs="Arial"/>
-          <w:szCs w:val="24"/>
-          <w:lang w:val="es-ES"/>
-        </w:rPr>
-        <w:t>Kaynak</w:t>
-      </w:r>
-      <w:proofErr w:type="spellEnd"/>
-      <w:r>
-        <w:rPr>
-          <w:rFonts w:ascii="Arial" w:hAnsi="Arial" w:cs="Arial"/>
-          <w:szCs w:val="24"/>
-          <w:lang w:val="es-ES"/>
-        </w:rPr>
-        <w:t xml:space="preserve">, O.; y </w:t>
-      </w:r>
-      <w:proofErr w:type="spellStart"/>
-      <w:r>
-        <w:rPr>
-          <w:rFonts w:ascii="Arial" w:hAnsi="Arial" w:cs="Arial"/>
-          <w:szCs w:val="24"/>
-          <w:lang w:val="es-ES"/>
-        </w:rPr>
-        <w:t>Borisov</w:t>
-      </w:r>
-      <w:proofErr w:type="spellEnd"/>
-      <w:r>
-        <w:rPr>
-          <w:rFonts w:ascii="Arial" w:hAnsi="Arial" w:cs="Arial"/>
-          <w:szCs w:val="24"/>
-          <w:lang w:val="es-ES"/>
-        </w:rPr>
-        <w:t xml:space="preserve">, K. (2011). </w:t>
+        <w:t xml:space="preserve">Shakev, N.; Topalov, A.; Kaynak, O.; y Borisov, K. (2011). </w:t>
       </w:r>
       <w:r>
         <w:rPr>
@@ -3863,9 +2864,8 @@
           <w:szCs w:val="24"/>
           <w:lang w:val="en-US"/>
         </w:rPr>
-        <w:t xml:space="preserve">Comparative Results on Stabilization of the </w:t>
-      </w:r>
-      <w:proofErr w:type="spellStart"/>
+        <w:t>Comparative Results on Stabilization of the Quadrotor Rotorcraft Using Bounded Feedback Controllers</w:t>
+      </w:r>
       <w:r>
         <w:rPr>
           <w:rFonts w:ascii="Arial" w:hAnsi="Arial" w:cs="Arial"/>
@@ -3873,62 +2873,15 @@
           <w:szCs w:val="24"/>
           <w:lang w:val="en-US"/>
         </w:rPr>
-        <w:t>Quadrotor</w:t>
-      </w:r>
-      <w:proofErr w:type="spellEnd"/>
-      <w:r>
-        <w:rPr>
-          <w:rFonts w:ascii="Arial" w:hAnsi="Arial" w:cs="Arial"/>
-          <w:i/>
+        <w:t xml:space="preserve">. </w:t>
+      </w:r>
+      <w:r>
+        <w:rPr>
+          <w:rFonts w:ascii="Arial" w:hAnsi="Arial" w:cs="Arial"/>
           <w:szCs w:val="24"/>
           <w:lang w:val="en-US"/>
         </w:rPr>
-        <w:t xml:space="preserve"> Rotorcraft Using Bounded Feedback Controllers</w:t>
-      </w:r>
-      <w:r>
-        <w:rPr>
-          <w:rFonts w:ascii="Arial" w:hAnsi="Arial" w:cs="Arial"/>
-          <w:i/>
-          <w:szCs w:val="24"/>
-          <w:lang w:val="en-US"/>
-        </w:rPr>
-        <w:t xml:space="preserve">. </w:t>
-      </w:r>
-      <w:proofErr w:type="spellStart"/>
-      <w:r>
-        <w:rPr>
-          <w:rFonts w:ascii="Arial" w:hAnsi="Arial" w:cs="Arial"/>
-          <w:szCs w:val="24"/>
-          <w:lang w:val="en-US"/>
-        </w:rPr>
-        <w:t>Trabajo</w:t>
-      </w:r>
-      <w:proofErr w:type="spellEnd"/>
-      <w:r>
-        <w:rPr>
-          <w:rFonts w:ascii="Arial" w:hAnsi="Arial" w:cs="Arial"/>
-          <w:szCs w:val="24"/>
-          <w:lang w:val="en-US"/>
-        </w:rPr>
-        <w:t xml:space="preserve"> </w:t>
-      </w:r>
-      <w:proofErr w:type="spellStart"/>
-      <w:r>
-        <w:rPr>
-          <w:rFonts w:ascii="Arial" w:hAnsi="Arial" w:cs="Arial"/>
-          <w:szCs w:val="24"/>
-          <w:lang w:val="en-US"/>
-        </w:rPr>
-        <w:t>presentado</w:t>
-      </w:r>
-      <w:proofErr w:type="spellEnd"/>
-      <w:r>
-        <w:rPr>
-          <w:rFonts w:ascii="Arial" w:hAnsi="Arial" w:cs="Arial"/>
-          <w:szCs w:val="24"/>
-          <w:lang w:val="en-US"/>
-        </w:rPr>
-        <w:t xml:space="preserve"> en el Journal of Intelligent and Robotics Systems 2011.</w:t>
+        <w:t>Trabajo presentado en el Journal of Intelligent and Robotics Systems 2011.</w:t>
       </w:r>
     </w:p>
     <w:p>
@@ -3963,9 +2916,8 @@
           <w:szCs w:val="24"/>
           <w:lang w:val="en-US"/>
         </w:rPr>
-        <w:t>[</w:t>
-      </w:r>
-      <w:proofErr w:type="spellStart"/>
+        <w:t>[ST</w:t>
+      </w:r>
       <w:r>
         <w:rPr>
           <w:rFonts w:ascii="Arial" w:hAnsi="Arial" w:cs="Arial"/>
@@ -3973,7 +2925,7 @@
           <w:szCs w:val="24"/>
           <w:lang w:val="en-US"/>
         </w:rPr>
-        <w:t>ST</w:t>
+        <w:t>MicroElectronics</w:t>
       </w:r>
       <w:r>
         <w:rPr>
@@ -3982,9 +2934,8 @@
           <w:szCs w:val="24"/>
           <w:lang w:val="en-US"/>
         </w:rPr>
-        <w:t>MicroElectronics</w:t>
-      </w:r>
-      <w:proofErr w:type="spellEnd"/>
+        <w:t xml:space="preserve"> 2010]</w:t>
+      </w:r>
       <w:r>
         <w:rPr>
           <w:rFonts w:ascii="Arial" w:hAnsi="Arial" w:cs="Arial"/>
@@ -3992,34 +2943,15 @@
           <w:szCs w:val="24"/>
           <w:lang w:val="en-US"/>
         </w:rPr>
-        <w:t xml:space="preserve"> 2010]</w:t>
-      </w:r>
-      <w:r>
-        <w:rPr>
-          <w:rFonts w:ascii="Arial" w:hAnsi="Arial" w:cs="Arial"/>
-          <w:b/>
+        <w:t xml:space="preserve"> </w:t>
+      </w:r>
+      <w:r>
+        <w:rPr>
+          <w:rFonts w:ascii="Arial" w:hAnsi="Arial" w:cs="Arial"/>
           <w:szCs w:val="24"/>
           <w:lang w:val="en-US"/>
         </w:rPr>
-        <w:t xml:space="preserve"> </w:t>
-      </w:r>
-      <w:proofErr w:type="spellStart"/>
-      <w:r>
-        <w:rPr>
-          <w:rFonts w:ascii="Arial" w:hAnsi="Arial" w:cs="Arial"/>
-          <w:szCs w:val="24"/>
-          <w:lang w:val="en-US"/>
-        </w:rPr>
-        <w:t>STMicroElectronics</w:t>
-      </w:r>
-      <w:proofErr w:type="spellEnd"/>
-      <w:r>
-        <w:rPr>
-          <w:rFonts w:ascii="Arial" w:hAnsi="Arial" w:cs="Arial"/>
-          <w:szCs w:val="24"/>
-          <w:lang w:val="en-US"/>
-        </w:rPr>
-        <w:t xml:space="preserve">. (2010). </w:t>
+        <w:t xml:space="preserve">STMicroElectronics. (2010). </w:t>
       </w:r>
       <w:r>
         <w:rPr>
@@ -4128,25 +3060,7 @@
           <w:b/>
           <w:szCs w:val="24"/>
         </w:rPr>
-        <w:t>[</w:t>
-      </w:r>
-      <w:proofErr w:type="spellStart"/>
-      <w:r>
-        <w:rPr>
-          <w:rFonts w:ascii="Arial" w:hAnsi="Arial" w:cs="Arial"/>
-          <w:b/>
-          <w:szCs w:val="24"/>
-        </w:rPr>
-        <w:t>UniLeon</w:t>
-      </w:r>
-      <w:proofErr w:type="spellEnd"/>
-      <w:r>
-        <w:rPr>
-          <w:rFonts w:ascii="Arial" w:hAnsi="Arial" w:cs="Arial"/>
-          <w:b/>
-          <w:szCs w:val="24"/>
-        </w:rPr>
-        <w:t xml:space="preserve"> 2013]</w:t>
+        <w:t>[UniLeon 2013]</w:t>
       </w:r>
       <w:r>
         <w:rPr>
@@ -4184,25 +3098,7 @@
           <w:szCs w:val="24"/>
           <w:lang w:val="en-US"/>
         </w:rPr>
-        <w:t xml:space="preserve">Universidad de León. León, </w:t>
-      </w:r>
-      <w:proofErr w:type="spellStart"/>
-      <w:r>
-        <w:rPr>
-          <w:rFonts w:ascii="Arial" w:hAnsi="Arial" w:cs="Arial"/>
-          <w:szCs w:val="24"/>
-          <w:lang w:val="en-US"/>
-        </w:rPr>
-        <w:t>España</w:t>
-      </w:r>
-      <w:proofErr w:type="spellEnd"/>
-      <w:r>
-        <w:rPr>
-          <w:rFonts w:ascii="Arial" w:hAnsi="Arial" w:cs="Arial"/>
-          <w:szCs w:val="24"/>
-          <w:lang w:val="en-US"/>
-        </w:rPr>
-        <w:t>.</w:t>
+        <w:t>Universidad de León. León, España.</w:t>
       </w:r>
     </w:p>
     <w:p>
@@ -4235,53 +3131,23 @@
           <w:szCs w:val="24"/>
           <w:lang w:val="en-US"/>
         </w:rPr>
-        <w:t>[</w:t>
-      </w:r>
-      <w:proofErr w:type="spellStart"/>
-      <w:r>
-        <w:rPr>
-          <w:rFonts w:ascii="Arial" w:hAnsi="Arial" w:cs="Arial"/>
-          <w:b/>
+        <w:t>[Vidyasagar 2010]</w:t>
+      </w:r>
+      <w:r>
+        <w:rPr>
+          <w:rFonts w:ascii="Arial" w:hAnsi="Arial" w:cs="Arial"/>
           <w:szCs w:val="24"/>
           <w:lang w:val="en-US"/>
         </w:rPr>
-        <w:t>Vidyasagar</w:t>
-      </w:r>
-      <w:proofErr w:type="spellEnd"/>
-      <w:r>
-        <w:rPr>
-          <w:rFonts w:ascii="Arial" w:hAnsi="Arial" w:cs="Arial"/>
-          <w:b/>
+        <w:t xml:space="preserve"> </w:t>
+      </w:r>
+      <w:r>
+        <w:rPr>
+          <w:rFonts w:ascii="Arial" w:hAnsi="Arial" w:cs="Arial"/>
           <w:szCs w:val="24"/>
           <w:lang w:val="en-US"/>
         </w:rPr>
-        <w:t xml:space="preserve"> 2010]</w:t>
-      </w:r>
-      <w:r>
-        <w:rPr>
-          <w:rFonts w:ascii="Arial" w:hAnsi="Arial" w:cs="Arial"/>
-          <w:szCs w:val="24"/>
-          <w:lang w:val="en-US"/>
-        </w:rPr>
-        <w:t xml:space="preserve"> </w:t>
-      </w:r>
-      <w:proofErr w:type="spellStart"/>
-      <w:r>
-        <w:rPr>
-          <w:rFonts w:ascii="Arial" w:hAnsi="Arial" w:cs="Arial"/>
-          <w:szCs w:val="24"/>
-          <w:lang w:val="en-US"/>
-        </w:rPr>
-        <w:t>Vidyasagar</w:t>
-      </w:r>
-      <w:proofErr w:type="spellEnd"/>
-      <w:r>
-        <w:rPr>
-          <w:rFonts w:ascii="Arial" w:hAnsi="Arial" w:cs="Arial"/>
-          <w:szCs w:val="24"/>
-          <w:lang w:val="en-US"/>
-        </w:rPr>
-        <w:t xml:space="preserve">, M. (2010). </w:t>
+        <w:t xml:space="preserve">Vidyasagar, M. (2010). </w:t>
       </w:r>
       <w:r>
         <w:rPr>
@@ -4347,27 +3213,24 @@
           <w:szCs w:val="24"/>
           <w:lang w:val="es-ES"/>
         </w:rPr>
-        <w:t>[</w:t>
-      </w:r>
-      <w:proofErr w:type="spellStart"/>
-      <w:r>
-        <w:rPr>
-          <w:rFonts w:ascii="Arial" w:hAnsi="Arial" w:cs="Arial"/>
-          <w:b/>
+        <w:t>[Zabczyk 1993]</w:t>
+      </w:r>
+      <w:r>
+        <w:rPr>
+          <w:rFonts w:ascii="Arial" w:hAnsi="Arial" w:cs="Arial"/>
           <w:szCs w:val="24"/>
           <w:lang w:val="es-ES"/>
         </w:rPr>
-        <w:t>Zabczyk</w:t>
-      </w:r>
-      <w:proofErr w:type="spellEnd"/>
-      <w:r>
-        <w:rPr>
-          <w:rFonts w:ascii="Arial" w:hAnsi="Arial" w:cs="Arial"/>
-          <w:b/>
+        <w:t xml:space="preserve"> Zabczyk, J. (1993). </w:t>
+      </w:r>
+      <w:r>
+        <w:rPr>
+          <w:rFonts w:ascii="Arial" w:hAnsi="Arial" w:cs="Arial"/>
+          <w:i/>
           <w:szCs w:val="24"/>
           <w:lang w:val="es-ES"/>
         </w:rPr>
-        <w:t xml:space="preserve"> 1993]</w:t>
+        <w:t>Mathematical control theory: An introduction.</w:t>
       </w:r>
       <w:r>
         <w:rPr>
@@ -4377,127 +3240,12 @@
         </w:rPr>
         <w:t xml:space="preserve"> </w:t>
       </w:r>
-      <w:proofErr w:type="spellStart"/>
-      <w:r>
-        <w:rPr>
-          <w:rFonts w:ascii="Arial" w:hAnsi="Arial" w:cs="Arial"/>
-          <w:szCs w:val="24"/>
-          <w:lang w:val="es-ES"/>
-        </w:rPr>
-        <w:t>Zabczyk</w:t>
-      </w:r>
-      <w:proofErr w:type="spellEnd"/>
-      <w:r>
-        <w:rPr>
-          <w:rFonts w:ascii="Arial" w:hAnsi="Arial" w:cs="Arial"/>
-          <w:szCs w:val="24"/>
-          <w:lang w:val="es-ES"/>
-        </w:rPr>
-        <w:t xml:space="preserve">, J. (1993). </w:t>
-      </w:r>
-      <w:proofErr w:type="spellStart"/>
-      <w:r>
-        <w:rPr>
-          <w:rFonts w:ascii="Arial" w:hAnsi="Arial" w:cs="Arial"/>
-          <w:i/>
-          <w:szCs w:val="24"/>
-          <w:lang w:val="es-ES"/>
-        </w:rPr>
-        <w:t>Mathematical</w:t>
-      </w:r>
-      <w:proofErr w:type="spellEnd"/>
-      <w:r>
-        <w:rPr>
-          <w:rFonts w:ascii="Arial" w:hAnsi="Arial" w:cs="Arial"/>
-          <w:i/>
-          <w:szCs w:val="24"/>
-          <w:lang w:val="es-ES"/>
-        </w:rPr>
-        <w:t xml:space="preserve"> control </w:t>
-      </w:r>
-      <w:proofErr w:type="spellStart"/>
-      <w:r>
-        <w:rPr>
-          <w:rFonts w:ascii="Arial" w:hAnsi="Arial" w:cs="Arial"/>
-          <w:i/>
-          <w:szCs w:val="24"/>
-          <w:lang w:val="es-ES"/>
-        </w:rPr>
-        <w:t>theory</w:t>
-      </w:r>
-      <w:proofErr w:type="spellEnd"/>
-      <w:r>
-        <w:rPr>
-          <w:rFonts w:ascii="Arial" w:hAnsi="Arial" w:cs="Arial"/>
-          <w:i/>
-          <w:szCs w:val="24"/>
-          <w:lang w:val="es-ES"/>
-        </w:rPr>
-        <w:t xml:space="preserve">: </w:t>
-      </w:r>
-      <w:proofErr w:type="spellStart"/>
-      <w:r>
-        <w:rPr>
-          <w:rFonts w:ascii="Arial" w:hAnsi="Arial" w:cs="Arial"/>
-          <w:i/>
-          <w:szCs w:val="24"/>
-          <w:lang w:val="es-ES"/>
-        </w:rPr>
-        <w:t>An</w:t>
-      </w:r>
-      <w:proofErr w:type="spellEnd"/>
-      <w:r>
-        <w:rPr>
-          <w:rFonts w:ascii="Arial" w:hAnsi="Arial" w:cs="Arial"/>
-          <w:i/>
-          <w:szCs w:val="24"/>
-          <w:lang w:val="es-ES"/>
-        </w:rPr>
-        <w:t xml:space="preserve"> </w:t>
-      </w:r>
-      <w:proofErr w:type="spellStart"/>
-      <w:r>
-        <w:rPr>
-          <w:rFonts w:ascii="Arial" w:hAnsi="Arial" w:cs="Arial"/>
-          <w:i/>
-          <w:szCs w:val="24"/>
-          <w:lang w:val="es-ES"/>
-        </w:rPr>
-        <w:t>introduction</w:t>
-      </w:r>
-      <w:proofErr w:type="spellEnd"/>
-      <w:r>
-        <w:rPr>
-          <w:rFonts w:ascii="Arial" w:hAnsi="Arial" w:cs="Arial"/>
-          <w:i/>
-          <w:szCs w:val="24"/>
-          <w:lang w:val="es-ES"/>
-        </w:rPr>
-        <w:t>.</w:t>
-      </w:r>
-      <w:r>
-        <w:rPr>
-          <w:rFonts w:ascii="Arial" w:hAnsi="Arial" w:cs="Arial"/>
-          <w:szCs w:val="24"/>
-          <w:lang w:val="es-ES"/>
-        </w:rPr>
-        <w:t xml:space="preserve"> </w:t>
-      </w:r>
-      <w:proofErr w:type="spellStart"/>
-      <w:r>
-        <w:rPr>
-          <w:rFonts w:ascii="Arial" w:hAnsi="Arial" w:cs="Arial"/>
-          <w:szCs w:val="24"/>
-        </w:rPr>
-        <w:t>Birkhäuser</w:t>
-      </w:r>
-      <w:proofErr w:type="spellEnd"/>
-      <w:r>
-        <w:rPr>
-          <w:rFonts w:ascii="Arial" w:hAnsi="Arial" w:cs="Arial"/>
-          <w:szCs w:val="24"/>
-        </w:rPr>
-        <w:t>. Boston, Massachusetts, Estados Unidos de América.</w:t>
+      <w:r>
+        <w:rPr>
+          <w:rFonts w:ascii="Arial" w:hAnsi="Arial" w:cs="Arial"/>
+          <w:szCs w:val="24"/>
+        </w:rPr>
+        <w:t>Birkhäuser. Boston, Massachusetts, Estados Unidos de América.</w:t>
       </w:r>
     </w:p>
     <w:p>
@@ -11164,7 +9912,7 @@
 </file>
 
 <file path=customXml/itemProps1.xml><?xml version="1.0" encoding="utf-8"?>
-<ds:datastoreItem xmlns:ds="http://schemas.openxmlformats.org/officeDocument/2006/customXml" ds:itemID="{74D34E99-0EC1-406D-B0AE-C02813DB6ABD}">
+<ds:datastoreItem xmlns:ds="http://schemas.openxmlformats.org/officeDocument/2006/customXml" ds:itemID="{B73DF249-E600-49C2-B203-A88CDD0514EF}">
   <ds:schemaRefs>
     <ds:schemaRef ds:uri="http://schemas.openxmlformats.org/officeDocument/2006/bibliography"/>
   </ds:schemaRefs>

</xml_diff>